<commit_message>
Add spring in resume
</commit_message>
<xml_diff>
--- a/Резюме java Голов П.А..docx
+++ b/Резюме java Голов П.А..docx
@@ -254,6 +254,7 @@
               <w:rPr>
                 <w:rFonts w:ascii="Times New Roman" w:hAnsi="Times New Roman" w:cs="Times New Roman"/>
                 <w:b/>
+                <w:lang w:val="en-US"/>
               </w:rPr>
             </w:pPr>
             <w:r>
@@ -268,6 +269,7 @@
               <w:rPr>
                 <w:rFonts w:ascii="Times New Roman" w:hAnsi="Times New Roman" w:cs="Times New Roman"/>
                 <w:b/>
+                <w:lang w:val="en-US"/>
               </w:rPr>
               <w:t xml:space="preserve">: </w:t>
             </w:r>
@@ -284,6 +286,7 @@
                 <w:rPr>
                   <w:rStyle w:val="ae"/>
                   <w:rFonts w:ascii="Times New Roman" w:hAnsi="Times New Roman" w:cs="Times New Roman"/>
+                  <w:lang w:val="en-US"/>
                 </w:rPr>
                 <w:t>://</w:t>
               </w:r>
@@ -299,6 +302,7 @@
                 <w:rPr>
                   <w:rStyle w:val="ae"/>
                   <w:rFonts w:ascii="Times New Roman" w:hAnsi="Times New Roman" w:cs="Times New Roman"/>
+                  <w:lang w:val="en-US"/>
                 </w:rPr>
                 <w:t>.</w:t>
               </w:r>
@@ -314,6 +318,7 @@
                 <w:rPr>
                   <w:rStyle w:val="ae"/>
                   <w:rFonts w:ascii="Times New Roman" w:hAnsi="Times New Roman" w:cs="Times New Roman"/>
+                  <w:lang w:val="en-US"/>
                 </w:rPr>
                 <w:t>/</w:t>
               </w:r>
@@ -373,7 +378,7 @@
                           <a:blip r:embed="rId10" cstate="print">
                             <a:extLst>
                               <a:ext uri="{28A0092B-C50C-407E-A947-70E740481C1C}">
-                                <a14:useLocalDpi xmlns:a14="http://schemas.microsoft.com/office/drawing/2010/main" xmlns:wps="http://schemas.microsoft.com/office/word/2010/wordprocessingShape" xmlns:wpi="http://schemas.microsoft.com/office/word/2010/wordprocessingInk" xmlns:wpg="http://schemas.microsoft.com/office/word/2010/wordprocessingGroup" xmlns:w16se="http://schemas.microsoft.com/office/word/2015/wordml/symex" xmlns:w16cid="http://schemas.microsoft.com/office/word/2016/wordml/cid" xmlns:w15="http://schemas.microsoft.com/office/word/2012/wordml" xmlns:w14="http://schemas.microsoft.com/office/word/2010/wordml" xmlns:w="http://schemas.openxmlformats.org/wordprocessingml/2006/main" xmlns:w10="urn:schemas-microsoft-com:office:word" xmlns:wp14="http://schemas.microsoft.com/office/word/2010/wordprocessingDrawing" xmlns:v="urn:schemas-microsoft-com:vml" xmlns:o="urn:schemas-microsoft-com:office:office" xmlns:am3d="http://schemas.microsoft.com/office/drawing/2017/model3d" xmlns:aink="http://schemas.microsoft.com/office/drawing/2016/ink" xmlns:mc="http://schemas.openxmlformats.org/markup-compatibility/2006" xmlns:cx8="http://schemas.microsoft.com/office/drawing/2016/5/14/chartex" xmlns:cx7="http://schemas.microsoft.com/office/drawing/2016/5/13/chartex" xmlns:cx6="http://schemas.microsoft.com/office/drawing/2016/5/12/chartex" xmlns:cx5="http://schemas.microsoft.com/office/drawing/2016/5/11/chartex" xmlns:cx4="http://schemas.microsoft.com/office/drawing/2016/5/10/chartex" xmlns:cx3="http://schemas.microsoft.com/office/drawing/2016/5/9/chartex" xmlns:cx2="http://schemas.microsoft.com/office/drawing/2015/10/21/chartex" xmlns:cx1="http://schemas.microsoft.com/office/drawing/2015/9/8/chartex" xmlns:cx="http://schemas.microsoft.com/office/drawing/2014/chartex" xmlns:wpc="http://schemas.microsoft.com/office/word/2010/wordprocessingCanvas" xmlns="" val="0"/>
+                                <a14:useLocalDpi xmlns="" xmlns:wpc="http://schemas.microsoft.com/office/word/2010/wordprocessingCanvas" xmlns:cx="http://schemas.microsoft.com/office/drawing/2014/chartex" xmlns:cx1="http://schemas.microsoft.com/office/drawing/2015/9/8/chartex" xmlns:cx2="http://schemas.microsoft.com/office/drawing/2015/10/21/chartex" xmlns:cx3="http://schemas.microsoft.com/office/drawing/2016/5/9/chartex" xmlns:cx4="http://schemas.microsoft.com/office/drawing/2016/5/10/chartex" xmlns:cx5="http://schemas.microsoft.com/office/drawing/2016/5/11/chartex" xmlns:cx6="http://schemas.microsoft.com/office/drawing/2016/5/12/chartex" xmlns:cx7="http://schemas.microsoft.com/office/drawing/2016/5/13/chartex" xmlns:cx8="http://schemas.microsoft.com/office/drawing/2016/5/14/chartex" xmlns:mc="http://schemas.openxmlformats.org/markup-compatibility/2006" xmlns:aink="http://schemas.microsoft.com/office/drawing/2016/ink" xmlns:am3d="http://schemas.microsoft.com/office/drawing/2017/model3d" xmlns:o="urn:schemas-microsoft-com:office:office" xmlns:v="urn:schemas-microsoft-com:vml" xmlns:wp14="http://schemas.microsoft.com/office/word/2010/wordprocessingDrawing" xmlns:w10="urn:schemas-microsoft-com:office:word" xmlns:w="http://schemas.openxmlformats.org/wordprocessingml/2006/main" xmlns:w14="http://schemas.microsoft.com/office/word/2010/wordml" xmlns:w15="http://schemas.microsoft.com/office/word/2012/wordml" xmlns:w16cid="http://schemas.microsoft.com/office/word/2016/wordml/cid" xmlns:w16se="http://schemas.microsoft.com/office/word/2015/wordml/symex" xmlns:wpg="http://schemas.microsoft.com/office/word/2010/wordprocessingGroup" xmlns:wpi="http://schemas.microsoft.com/office/word/2010/wordprocessingInk" xmlns:wps="http://schemas.microsoft.com/office/word/2010/wordprocessingShape" xmlns:a14="http://schemas.microsoft.com/office/drawing/2010/main" val="0"/>
                               </a:ext>
                             </a:extLst>
                           </a:blip>
@@ -1008,6 +1013,64 @@
           <w:rFonts w:ascii="Times New Roman" w:hAnsi="Times New Roman" w:cs="Times New Roman"/>
         </w:rPr>
         <w:t>);</w:t>
+      </w:r>
+    </w:p>
+    <w:p>
+      <w:pPr>
+        <w:pStyle w:val="a8"/>
+        <w:numPr>
+          <w:ilvl w:val="0"/>
+          <w:numId w:val="1"/>
+        </w:numPr>
+        <w:jc w:val="both"/>
+        <w:rPr>
+          <w:rFonts w:ascii="Times New Roman" w:hAnsi="Times New Roman" w:cs="Times New Roman"/>
+        </w:rPr>
+      </w:pPr>
+      <w:r>
+        <w:rPr>
+          <w:rFonts w:ascii="Times New Roman" w:hAnsi="Times New Roman" w:cs="Times New Roman"/>
+        </w:rPr>
+        <w:t xml:space="preserve">Знание </w:t>
+      </w:r>
+      <w:r>
+        <w:rPr>
+          <w:rFonts w:ascii="Times New Roman" w:hAnsi="Times New Roman" w:cs="Times New Roman"/>
+          <w:lang w:val="en-US"/>
+        </w:rPr>
+        <w:t>Spring</w:t>
+      </w:r>
+      <w:r>
+        <w:rPr>
+          <w:rFonts w:ascii="Times New Roman" w:hAnsi="Times New Roman" w:cs="Times New Roman"/>
+        </w:rPr>
+        <w:t xml:space="preserve"> </w:t>
+      </w:r>
+      <w:r>
+        <w:rPr>
+          <w:rFonts w:ascii="Times New Roman" w:hAnsi="Times New Roman" w:cs="Times New Roman"/>
+          <w:lang w:val="en-US"/>
+        </w:rPr>
+        <w:t>Core</w:t>
+      </w:r>
+      <w:r>
+        <w:rPr>
+          <w:rFonts w:ascii="Times New Roman" w:hAnsi="Times New Roman" w:cs="Times New Roman"/>
+        </w:rPr>
+        <w:t xml:space="preserve">, </w:t>
+      </w:r>
+      <w:r>
+        <w:rPr>
+          <w:rFonts w:ascii="Times New Roman" w:hAnsi="Times New Roman" w:cs="Times New Roman"/>
+        </w:rPr>
+        <w:t xml:space="preserve">опыт работы со </w:t>
+      </w:r>
+      <w:r>
+        <w:rPr>
+          <w:rFonts w:ascii="Times New Roman" w:hAnsi="Times New Roman" w:cs="Times New Roman"/>
+          <w:lang w:val="en-US"/>
+        </w:rPr>
+        <w:t>Spring Boot;</w:t>
       </w:r>
     </w:p>
     <w:p>

</xml_diff>